<commit_message>
Added ppt and outputs folder also modified report
</commit_message>
<xml_diff>
--- a/Internship Report and Certificate/IOS_Internship Report_Suraj_Upadhye.docx
+++ b/Internship Report and Certificate/IOS_Internship Report_Suraj_Upadhye.docx
@@ -8456,6 +8456,469 @@
     </w:p>
     <w:p>
       <w:pPr>
+        <w:rPr>
+          <w:rFonts w:ascii="Times New Roman" w:eastAsia="Times New Roman" w:hAnsi="Times New Roman" w:cs="Times New Roman"/>
+          <w:b/>
+          <w:bCs/>
+          <w:sz w:val="24"/>
+          <w:szCs w:val="24"/>
+        </w:rPr>
+      </w:pPr>
+      <w:r>
+        <w:rPr>
+          <w:rFonts w:ascii="Times New Roman" w:eastAsia="Times New Roman" w:hAnsi="Times New Roman" w:cs="Times New Roman"/>
+          <w:b/>
+          <w:bCs/>
+          <w:sz w:val="24"/>
+          <w:szCs w:val="24"/>
+        </w:rPr>
+        <w:t>OUTPUTS:</w:t>
+      </w:r>
+    </w:p>
+    <w:p>
+      <w:pPr>
+        <w:rPr>
+          <w:rFonts w:ascii="Times New Roman" w:eastAsia="Times New Roman" w:hAnsi="Times New Roman" w:cs="Times New Roman"/>
+          <w:b/>
+          <w:bCs/>
+          <w:sz w:val="24"/>
+          <w:szCs w:val="24"/>
+        </w:rPr>
+      </w:pPr>
+      <w:r>
+        <w:rPr>
+          <w:rFonts w:ascii="Times New Roman" w:eastAsia="Times New Roman" w:hAnsi="Times New Roman" w:cs="Times New Roman"/>
+          <w:b/>
+          <w:bCs/>
+          <w:sz w:val="24"/>
+          <w:szCs w:val="24"/>
+        </w:rPr>
+        <w:t>Project Title: Simple Calculator App with History.</w:t>
+      </w:r>
+    </w:p>
+    <w:p>
+      <w:pPr>
+        <w:rPr>
+          <w:rFonts w:ascii="Times New Roman" w:eastAsia="Times New Roman" w:hAnsi="Times New Roman" w:cs="Times New Roman"/>
+          <w:b/>
+          <w:bCs/>
+          <w:sz w:val="24"/>
+          <w:szCs w:val="24"/>
+        </w:rPr>
+      </w:pPr>
+      <w:r>
+        <w:rPr>
+          <w:rFonts w:ascii="Times New Roman" w:eastAsia="Times New Roman" w:hAnsi="Times New Roman" w:cs="Times New Roman"/>
+          <w:b/>
+          <w:bCs/>
+          <w:sz w:val="24"/>
+          <w:szCs w:val="24"/>
+        </w:rPr>
+        <w:t>Initial Interface:</w:t>
+      </w:r>
+    </w:p>
+    <w:p>
+      <w:pPr>
+        <w:rPr>
+          <w:rFonts w:ascii="Times New Roman" w:eastAsia="Times New Roman" w:hAnsi="Times New Roman" w:cs="Times New Roman"/>
+          <w:b/>
+          <w:bCs/>
+          <w:sz w:val="24"/>
+          <w:szCs w:val="24"/>
+        </w:rPr>
+      </w:pPr>
+      <w:r>
+        <w:rPr>
+          <w:noProof/>
+        </w:rPr>
+        <w:drawing>
+          <wp:anchor distT="0" distB="0" distL="114300" distR="114300" simplePos="0" relativeHeight="251713536" behindDoc="0" locked="0" layoutInCell="1" allowOverlap="1" wp14:anchorId="0E6EE7B5" wp14:editId="7531C538">
+            <wp:simplePos x="0" y="0"/>
+            <wp:positionH relativeFrom="column">
+              <wp:posOffset>236276</wp:posOffset>
+            </wp:positionH>
+            <wp:positionV relativeFrom="paragraph">
+              <wp:posOffset>217805</wp:posOffset>
+            </wp:positionV>
+            <wp:extent cx="1665000" cy="3600000"/>
+            <wp:effectExtent l="0" t="0" r="0" b="635"/>
+            <wp:wrapTopAndBottom/>
+            <wp:docPr id="1556131136" name="Picture 28"/>
+            <wp:cNvGraphicFramePr>
+              <a:graphicFrameLocks xmlns:a="http://schemas.openxmlformats.org/drawingml/2006/main" noChangeAspect="1"/>
+            </wp:cNvGraphicFramePr>
+            <a:graphic xmlns:a="http://schemas.openxmlformats.org/drawingml/2006/main">
+              <a:graphicData uri="http://schemas.openxmlformats.org/drawingml/2006/picture">
+                <pic:pic xmlns:pic="http://schemas.openxmlformats.org/drawingml/2006/picture">
+                  <pic:nvPicPr>
+                    <pic:cNvPr id="0" name="Picture 10"/>
+                    <pic:cNvPicPr>
+                      <a:picLocks noChangeAspect="1" noChangeArrowheads="1"/>
+                    </pic:cNvPicPr>
+                  </pic:nvPicPr>
+                  <pic:blipFill>
+                    <a:blip r:embed="rId11" cstate="print">
+                      <a:extLst>
+                        <a:ext uri="{28A0092B-C50C-407E-A947-70E740481C1C}">
+                          <a14:useLocalDpi xmlns:a14="http://schemas.microsoft.com/office/drawing/2010/main" val="0"/>
+                        </a:ext>
+                      </a:extLst>
+                    </a:blip>
+                    <a:srcRect/>
+                    <a:stretch>
+                      <a:fillRect/>
+                    </a:stretch>
+                  </pic:blipFill>
+                  <pic:spPr bwMode="auto">
+                    <a:xfrm>
+                      <a:off x="0" y="0"/>
+                      <a:ext cx="1665000" cy="3600000"/>
+                    </a:xfrm>
+                    <a:prstGeom prst="rect">
+                      <a:avLst/>
+                    </a:prstGeom>
+                    <a:noFill/>
+                    <a:ln>
+                      <a:noFill/>
+                    </a:ln>
+                  </pic:spPr>
+                </pic:pic>
+              </a:graphicData>
+            </a:graphic>
+            <wp14:sizeRelH relativeFrom="page">
+              <wp14:pctWidth>0</wp14:pctWidth>
+            </wp14:sizeRelH>
+            <wp14:sizeRelV relativeFrom="page">
+              <wp14:pctHeight>0</wp14:pctHeight>
+            </wp14:sizeRelV>
+          </wp:anchor>
+        </w:drawing>
+      </w:r>
+    </w:p>
+    <w:p>
+      <w:pPr>
+        <w:rPr>
+          <w:rFonts w:ascii="Times New Roman" w:eastAsia="Times New Roman" w:hAnsi="Times New Roman" w:cs="Times New Roman"/>
+          <w:b/>
+          <w:bCs/>
+          <w:sz w:val="24"/>
+          <w:szCs w:val="24"/>
+        </w:rPr>
+      </w:pPr>
+    </w:p>
+    <w:p>
+      <w:pPr>
+        <w:rPr>
+          <w:rFonts w:ascii="Times New Roman" w:eastAsia="Times New Roman" w:hAnsi="Times New Roman" w:cs="Times New Roman"/>
+          <w:b/>
+          <w:bCs/>
+          <w:sz w:val="24"/>
+          <w:szCs w:val="24"/>
+        </w:rPr>
+      </w:pPr>
+    </w:p>
+    <w:p>
+      <w:pPr>
+        <w:rPr>
+          <w:rFonts w:ascii="Times New Roman" w:eastAsia="Times New Roman" w:hAnsi="Times New Roman" w:cs="Times New Roman"/>
+          <w:b/>
+          <w:bCs/>
+          <w:sz w:val="24"/>
+          <w:szCs w:val="24"/>
+        </w:rPr>
+      </w:pPr>
+    </w:p>
+    <w:p>
+      <w:pPr>
+        <w:rPr>
+          <w:rFonts w:ascii="Times New Roman" w:eastAsia="Times New Roman" w:hAnsi="Times New Roman" w:cs="Times New Roman"/>
+          <w:b/>
+          <w:bCs/>
+          <w:sz w:val="24"/>
+          <w:szCs w:val="24"/>
+        </w:rPr>
+      </w:pPr>
+    </w:p>
+    <w:p>
+      <w:pPr>
+        <w:rPr>
+          <w:rFonts w:ascii="Times New Roman" w:eastAsia="Times New Roman" w:hAnsi="Times New Roman" w:cs="Times New Roman"/>
+          <w:b/>
+          <w:bCs/>
+          <w:sz w:val="24"/>
+          <w:szCs w:val="24"/>
+        </w:rPr>
+      </w:pPr>
+    </w:p>
+    <w:p>
+      <w:pPr>
+        <w:rPr>
+          <w:rFonts w:ascii="Times New Roman" w:eastAsia="Times New Roman" w:hAnsi="Times New Roman" w:cs="Times New Roman"/>
+          <w:b/>
+          <w:bCs/>
+          <w:sz w:val="24"/>
+          <w:szCs w:val="24"/>
+        </w:rPr>
+      </w:pPr>
+    </w:p>
+    <w:p>
+      <w:pPr>
+        <w:rPr>
+          <w:rFonts w:ascii="Times New Roman" w:eastAsia="Times New Roman" w:hAnsi="Times New Roman" w:cs="Times New Roman"/>
+          <w:b/>
+          <w:bCs/>
+          <w:sz w:val="24"/>
+          <w:szCs w:val="24"/>
+        </w:rPr>
+      </w:pPr>
+    </w:p>
+    <w:p>
+      <w:pPr>
+        <w:rPr>
+          <w:rFonts w:ascii="Times New Roman" w:eastAsia="Times New Roman" w:hAnsi="Times New Roman" w:cs="Times New Roman"/>
+          <w:b/>
+          <w:bCs/>
+          <w:sz w:val="24"/>
+          <w:szCs w:val="24"/>
+        </w:rPr>
+      </w:pPr>
+    </w:p>
+    <w:p>
+      <w:pPr>
+        <w:rPr>
+          <w:rFonts w:ascii="Times New Roman" w:eastAsia="Times New Roman" w:hAnsi="Times New Roman" w:cs="Times New Roman"/>
+          <w:b/>
+          <w:bCs/>
+          <w:sz w:val="24"/>
+          <w:szCs w:val="24"/>
+        </w:rPr>
+      </w:pPr>
+      <w:r>
+        <w:rPr>
+          <w:noProof/>
+        </w:rPr>
+        <w:lastRenderedPageBreak/>
+        <w:drawing>
+          <wp:anchor distT="0" distB="0" distL="114300" distR="114300" simplePos="0" relativeHeight="251691008" behindDoc="0" locked="0" layoutInCell="1" allowOverlap="1" wp14:anchorId="5C5722FF" wp14:editId="7985F3DB">
+            <wp:simplePos x="0" y="0"/>
+            <wp:positionH relativeFrom="column">
+              <wp:posOffset>3688080</wp:posOffset>
+            </wp:positionH>
+            <wp:positionV relativeFrom="paragraph">
+              <wp:posOffset>398145</wp:posOffset>
+            </wp:positionV>
+            <wp:extent cx="1639570" cy="3599815"/>
+            <wp:effectExtent l="0" t="0" r="0" b="635"/>
+            <wp:wrapTopAndBottom/>
+            <wp:docPr id="267985255" name="Picture 22"/>
+            <wp:cNvGraphicFramePr>
+              <a:graphicFrameLocks xmlns:a="http://schemas.openxmlformats.org/drawingml/2006/main" noChangeAspect="1"/>
+            </wp:cNvGraphicFramePr>
+            <a:graphic xmlns:a="http://schemas.openxmlformats.org/drawingml/2006/main">
+              <a:graphicData uri="http://schemas.openxmlformats.org/drawingml/2006/picture">
+                <pic:pic xmlns:pic="http://schemas.openxmlformats.org/drawingml/2006/picture">
+                  <pic:nvPicPr>
+                    <pic:cNvPr id="0" name="Picture 4"/>
+                    <pic:cNvPicPr>
+                      <a:picLocks noChangeAspect="1" noChangeArrowheads="1"/>
+                    </pic:cNvPicPr>
+                  </pic:nvPicPr>
+                  <pic:blipFill>
+                    <a:blip r:embed="rId12" cstate="print">
+                      <a:extLst>
+                        <a:ext uri="{28A0092B-C50C-407E-A947-70E740481C1C}">
+                          <a14:useLocalDpi xmlns:a14="http://schemas.microsoft.com/office/drawing/2010/main" val="0"/>
+                        </a:ext>
+                      </a:extLst>
+                    </a:blip>
+                    <a:srcRect/>
+                    <a:stretch>
+                      <a:fillRect/>
+                    </a:stretch>
+                  </pic:blipFill>
+                  <pic:spPr bwMode="auto">
+                    <a:xfrm>
+                      <a:off x="0" y="0"/>
+                      <a:ext cx="1639570" cy="3599815"/>
+                    </a:xfrm>
+                    <a:prstGeom prst="rect">
+                      <a:avLst/>
+                    </a:prstGeom>
+                    <a:noFill/>
+                    <a:ln>
+                      <a:noFill/>
+                    </a:ln>
+                  </pic:spPr>
+                </pic:pic>
+              </a:graphicData>
+            </a:graphic>
+            <wp14:sizeRelH relativeFrom="page">
+              <wp14:pctWidth>0</wp14:pctWidth>
+            </wp14:sizeRelH>
+            <wp14:sizeRelV relativeFrom="page">
+              <wp14:pctHeight>0</wp14:pctHeight>
+            </wp14:sizeRelV>
+          </wp:anchor>
+        </w:drawing>
+      </w:r>
+      <w:r>
+        <w:rPr>
+          <w:noProof/>
+        </w:rPr>
+        <w:drawing>
+          <wp:anchor distT="0" distB="0" distL="114300" distR="114300" simplePos="0" relativeHeight="251683840" behindDoc="0" locked="0" layoutInCell="1" allowOverlap="1" wp14:anchorId="44DF7A3C" wp14:editId="59165192">
+            <wp:simplePos x="0" y="0"/>
+            <wp:positionH relativeFrom="column">
+              <wp:posOffset>1729740</wp:posOffset>
+            </wp:positionH>
+            <wp:positionV relativeFrom="paragraph">
+              <wp:posOffset>398145</wp:posOffset>
+            </wp:positionV>
+            <wp:extent cx="1628140" cy="3599815"/>
+            <wp:effectExtent l="0" t="0" r="0" b="635"/>
+            <wp:wrapTopAndBottom/>
+            <wp:docPr id="1236748941" name="Picture 21"/>
+            <wp:cNvGraphicFramePr>
+              <a:graphicFrameLocks xmlns:a="http://schemas.openxmlformats.org/drawingml/2006/main" noChangeAspect="1"/>
+            </wp:cNvGraphicFramePr>
+            <a:graphic xmlns:a="http://schemas.openxmlformats.org/drawingml/2006/main">
+              <a:graphicData uri="http://schemas.openxmlformats.org/drawingml/2006/picture">
+                <pic:pic xmlns:pic="http://schemas.openxmlformats.org/drawingml/2006/picture">
+                  <pic:nvPicPr>
+                    <pic:cNvPr id="0" name="Picture 3"/>
+                    <pic:cNvPicPr>
+                      <a:picLocks noChangeAspect="1" noChangeArrowheads="1"/>
+                    </pic:cNvPicPr>
+                  </pic:nvPicPr>
+                  <pic:blipFill>
+                    <a:blip r:embed="rId13" cstate="print">
+                      <a:extLst>
+                        <a:ext uri="{28A0092B-C50C-407E-A947-70E740481C1C}">
+                          <a14:useLocalDpi xmlns:a14="http://schemas.microsoft.com/office/drawing/2010/main" val="0"/>
+                        </a:ext>
+                      </a:extLst>
+                    </a:blip>
+                    <a:srcRect/>
+                    <a:stretch>
+                      <a:fillRect/>
+                    </a:stretch>
+                  </pic:blipFill>
+                  <pic:spPr bwMode="auto">
+                    <a:xfrm>
+                      <a:off x="0" y="0"/>
+                      <a:ext cx="1628140" cy="3599815"/>
+                    </a:xfrm>
+                    <a:prstGeom prst="rect">
+                      <a:avLst/>
+                    </a:prstGeom>
+                    <a:noFill/>
+                    <a:ln>
+                      <a:noFill/>
+                    </a:ln>
+                  </pic:spPr>
+                </pic:pic>
+              </a:graphicData>
+            </a:graphic>
+            <wp14:sizeRelH relativeFrom="page">
+              <wp14:pctWidth>0</wp14:pctWidth>
+            </wp14:sizeRelH>
+            <wp14:sizeRelV relativeFrom="page">
+              <wp14:pctHeight>0</wp14:pctHeight>
+            </wp14:sizeRelV>
+          </wp:anchor>
+        </w:drawing>
+      </w:r>
+      <w:r>
+        <w:rPr>
+          <w:noProof/>
+        </w:rPr>
+        <w:drawing>
+          <wp:anchor distT="0" distB="0" distL="114300" distR="114300" simplePos="0" relativeHeight="251681792" behindDoc="0" locked="0" layoutInCell="1" allowOverlap="1" wp14:anchorId="4591B56E" wp14:editId="70CE5BA5">
+            <wp:simplePos x="0" y="0"/>
+            <wp:positionH relativeFrom="column">
+              <wp:posOffset>-76200</wp:posOffset>
+            </wp:positionH>
+            <wp:positionV relativeFrom="paragraph">
+              <wp:posOffset>394335</wp:posOffset>
+            </wp:positionV>
+            <wp:extent cx="1563370" cy="3599815"/>
+            <wp:effectExtent l="0" t="0" r="0" b="635"/>
+            <wp:wrapTopAndBottom/>
+            <wp:docPr id="60947983" name="Picture 20"/>
+            <wp:cNvGraphicFramePr>
+              <a:graphicFrameLocks xmlns:a="http://schemas.openxmlformats.org/drawingml/2006/main" noChangeAspect="1"/>
+            </wp:cNvGraphicFramePr>
+            <a:graphic xmlns:a="http://schemas.openxmlformats.org/drawingml/2006/main">
+              <a:graphicData uri="http://schemas.openxmlformats.org/drawingml/2006/picture">
+                <pic:pic xmlns:pic="http://schemas.openxmlformats.org/drawingml/2006/picture">
+                  <pic:nvPicPr>
+                    <pic:cNvPr id="0" name="Picture 2"/>
+                    <pic:cNvPicPr>
+                      <a:picLocks noChangeAspect="1" noChangeArrowheads="1"/>
+                    </pic:cNvPicPr>
+                  </pic:nvPicPr>
+                  <pic:blipFill>
+                    <a:blip r:embed="rId14" cstate="print">
+                      <a:extLst>
+                        <a:ext uri="{28A0092B-C50C-407E-A947-70E740481C1C}">
+                          <a14:useLocalDpi xmlns:a14="http://schemas.microsoft.com/office/drawing/2010/main" val="0"/>
+                        </a:ext>
+                      </a:extLst>
+                    </a:blip>
+                    <a:srcRect/>
+                    <a:stretch>
+                      <a:fillRect/>
+                    </a:stretch>
+                  </pic:blipFill>
+                  <pic:spPr bwMode="auto">
+                    <a:xfrm>
+                      <a:off x="0" y="0"/>
+                      <a:ext cx="1563370" cy="3599815"/>
+                    </a:xfrm>
+                    <a:prstGeom prst="rect">
+                      <a:avLst/>
+                    </a:prstGeom>
+                    <a:noFill/>
+                    <a:ln>
+                      <a:noFill/>
+                    </a:ln>
+                  </pic:spPr>
+                </pic:pic>
+              </a:graphicData>
+            </a:graphic>
+            <wp14:sizeRelH relativeFrom="page">
+              <wp14:pctWidth>0</wp14:pctWidth>
+            </wp14:sizeRelH>
+            <wp14:sizeRelV relativeFrom="page">
+              <wp14:pctHeight>0</wp14:pctHeight>
+            </wp14:sizeRelV>
+          </wp:anchor>
+        </w:drawing>
+      </w:r>
+      <w:r>
+        <w:rPr>
+          <w:rFonts w:ascii="Times New Roman" w:eastAsia="Times New Roman" w:hAnsi="Times New Roman" w:cs="Times New Roman"/>
+          <w:b/>
+          <w:bCs/>
+          <w:sz w:val="24"/>
+          <w:szCs w:val="24"/>
+        </w:rPr>
+        <w:t>Addition:</w:t>
+      </w:r>
+    </w:p>
+    <w:p>
+      <w:pPr>
+        <w:rPr>
+          <w:rFonts w:ascii="Times New Roman" w:eastAsia="Times New Roman" w:hAnsi="Times New Roman" w:cs="Times New Roman"/>
+          <w:b/>
+          <w:bCs/>
+          <w:sz w:val="24"/>
+          <w:szCs w:val="24"/>
+        </w:rPr>
+      </w:pPr>
+    </w:p>
+    <w:p>
+      <w:pPr>
         <w:pBdr>
           <w:top w:val="nil"/>
           <w:left w:val="nil"/>
@@ -8483,10 +8946,223 @@
         <w:spacing w:after="280" w:line="276" w:lineRule="auto"/>
         <w:rPr>
           <w:rFonts w:ascii="Times New Roman" w:eastAsia="Times New Roman" w:hAnsi="Times New Roman" w:cs="Times New Roman"/>
-          <w:sz w:val="24"/>
-          <w:szCs w:val="24"/>
-        </w:rPr>
-      </w:pPr>
+          <w:b/>
+          <w:bCs/>
+          <w:sz w:val="24"/>
+          <w:szCs w:val="24"/>
+        </w:rPr>
+      </w:pPr>
+      <w:r>
+        <w:rPr>
+          <w:noProof/>
+        </w:rPr>
+        <w:drawing>
+          <wp:anchor distT="0" distB="0" distL="114300" distR="114300" simplePos="0" relativeHeight="251693056" behindDoc="0" locked="0" layoutInCell="1" allowOverlap="1" wp14:anchorId="3A8F2F12" wp14:editId="4349F2CB">
+            <wp:simplePos x="0" y="0"/>
+            <wp:positionH relativeFrom="column">
+              <wp:posOffset>3665220</wp:posOffset>
+            </wp:positionH>
+            <wp:positionV relativeFrom="paragraph">
+              <wp:posOffset>373380</wp:posOffset>
+            </wp:positionV>
+            <wp:extent cx="1628140" cy="3599815"/>
+            <wp:effectExtent l="0" t="0" r="0" b="635"/>
+            <wp:wrapTopAndBottom/>
+            <wp:docPr id="1776863821" name="Picture 21"/>
+            <wp:cNvGraphicFramePr>
+              <a:graphicFrameLocks xmlns:a="http://schemas.openxmlformats.org/drawingml/2006/main" noChangeAspect="1"/>
+            </wp:cNvGraphicFramePr>
+            <a:graphic xmlns:a="http://schemas.openxmlformats.org/drawingml/2006/main">
+              <a:graphicData uri="http://schemas.openxmlformats.org/drawingml/2006/picture">
+                <pic:pic xmlns:pic="http://schemas.openxmlformats.org/drawingml/2006/picture">
+                  <pic:nvPicPr>
+                    <pic:cNvPr id="0" name="Picture 3"/>
+                    <pic:cNvPicPr>
+                      <a:picLocks noChangeAspect="1" noChangeArrowheads="1"/>
+                    </pic:cNvPicPr>
+                  </pic:nvPicPr>
+                  <pic:blipFill>
+                    <a:blip r:embed="rId13" cstate="print">
+                      <a:extLst>
+                        <a:ext uri="{28A0092B-C50C-407E-A947-70E740481C1C}">
+                          <a14:useLocalDpi xmlns:a14="http://schemas.microsoft.com/office/drawing/2010/main" val="0"/>
+                        </a:ext>
+                      </a:extLst>
+                    </a:blip>
+                    <a:srcRect/>
+                    <a:stretch>
+                      <a:fillRect/>
+                    </a:stretch>
+                  </pic:blipFill>
+                  <pic:spPr bwMode="auto">
+                    <a:xfrm>
+                      <a:off x="0" y="0"/>
+                      <a:ext cx="1628140" cy="3599815"/>
+                    </a:xfrm>
+                    <a:prstGeom prst="rect">
+                      <a:avLst/>
+                    </a:prstGeom>
+                    <a:noFill/>
+                    <a:ln>
+                      <a:noFill/>
+                    </a:ln>
+                  </pic:spPr>
+                </pic:pic>
+              </a:graphicData>
+            </a:graphic>
+            <wp14:sizeRelH relativeFrom="page">
+              <wp14:pctWidth>0</wp14:pctWidth>
+            </wp14:sizeRelH>
+            <wp14:sizeRelV relativeFrom="page">
+              <wp14:pctHeight>0</wp14:pctHeight>
+            </wp14:sizeRelV>
+          </wp:anchor>
+        </w:drawing>
+      </w:r>
+      <w:r>
+        <w:rPr>
+          <w:noProof/>
+        </w:rPr>
+        <w:drawing>
+          <wp:anchor distT="0" distB="0" distL="114300" distR="114300" simplePos="0" relativeHeight="251687936" behindDoc="0" locked="0" layoutInCell="1" allowOverlap="1" wp14:anchorId="072A732E" wp14:editId="41B7F21B">
+            <wp:simplePos x="0" y="0"/>
+            <wp:positionH relativeFrom="column">
+              <wp:posOffset>0</wp:posOffset>
+            </wp:positionH>
+            <wp:positionV relativeFrom="paragraph">
+              <wp:posOffset>371475</wp:posOffset>
+            </wp:positionV>
+            <wp:extent cx="1563370" cy="3599815"/>
+            <wp:effectExtent l="0" t="0" r="0" b="635"/>
+            <wp:wrapTopAndBottom/>
+            <wp:docPr id="1216566541" name="Picture 20"/>
+            <wp:cNvGraphicFramePr>
+              <a:graphicFrameLocks xmlns:a="http://schemas.openxmlformats.org/drawingml/2006/main" noChangeAspect="1"/>
+            </wp:cNvGraphicFramePr>
+            <a:graphic xmlns:a="http://schemas.openxmlformats.org/drawingml/2006/main">
+              <a:graphicData uri="http://schemas.openxmlformats.org/drawingml/2006/picture">
+                <pic:pic xmlns:pic="http://schemas.openxmlformats.org/drawingml/2006/picture">
+                  <pic:nvPicPr>
+                    <pic:cNvPr id="0" name="Picture 2"/>
+                    <pic:cNvPicPr>
+                      <a:picLocks noChangeAspect="1" noChangeArrowheads="1"/>
+                    </pic:cNvPicPr>
+                  </pic:nvPicPr>
+                  <pic:blipFill>
+                    <a:blip r:embed="rId14" cstate="print">
+                      <a:extLst>
+                        <a:ext uri="{28A0092B-C50C-407E-A947-70E740481C1C}">
+                          <a14:useLocalDpi xmlns:a14="http://schemas.microsoft.com/office/drawing/2010/main" val="0"/>
+                        </a:ext>
+                      </a:extLst>
+                    </a:blip>
+                    <a:srcRect/>
+                    <a:stretch>
+                      <a:fillRect/>
+                    </a:stretch>
+                  </pic:blipFill>
+                  <pic:spPr bwMode="auto">
+                    <a:xfrm>
+                      <a:off x="0" y="0"/>
+                      <a:ext cx="1563370" cy="3599815"/>
+                    </a:xfrm>
+                    <a:prstGeom prst="rect">
+                      <a:avLst/>
+                    </a:prstGeom>
+                    <a:noFill/>
+                    <a:ln>
+                      <a:noFill/>
+                    </a:ln>
+                  </pic:spPr>
+                </pic:pic>
+              </a:graphicData>
+            </a:graphic>
+            <wp14:sizeRelH relativeFrom="page">
+              <wp14:pctWidth>0</wp14:pctWidth>
+            </wp14:sizeRelH>
+            <wp14:sizeRelV relativeFrom="page">
+              <wp14:pctHeight>0</wp14:pctHeight>
+            </wp14:sizeRelV>
+          </wp:anchor>
+        </w:drawing>
+      </w:r>
+      <w:r>
+        <w:rPr>
+          <w:noProof/>
+        </w:rPr>
+        <w:drawing>
+          <wp:anchor distT="0" distB="0" distL="114300" distR="114300" simplePos="0" relativeHeight="251688960" behindDoc="0" locked="0" layoutInCell="1" allowOverlap="1" wp14:anchorId="1CC43435" wp14:editId="5BE029FF">
+            <wp:simplePos x="0" y="0"/>
+            <wp:positionH relativeFrom="column">
+              <wp:posOffset>1805940</wp:posOffset>
+            </wp:positionH>
+            <wp:positionV relativeFrom="paragraph">
+              <wp:posOffset>375285</wp:posOffset>
+            </wp:positionV>
+            <wp:extent cx="1628140" cy="3599815"/>
+            <wp:effectExtent l="0" t="0" r="0" b="635"/>
+            <wp:wrapTopAndBottom/>
+            <wp:docPr id="1153976796" name="Picture 21"/>
+            <wp:cNvGraphicFramePr>
+              <a:graphicFrameLocks xmlns:a="http://schemas.openxmlformats.org/drawingml/2006/main" noChangeAspect="1"/>
+            </wp:cNvGraphicFramePr>
+            <a:graphic xmlns:a="http://schemas.openxmlformats.org/drawingml/2006/main">
+              <a:graphicData uri="http://schemas.openxmlformats.org/drawingml/2006/picture">
+                <pic:pic xmlns:pic="http://schemas.openxmlformats.org/drawingml/2006/picture">
+                  <pic:nvPicPr>
+                    <pic:cNvPr id="0" name="Picture 3"/>
+                    <pic:cNvPicPr>
+                      <a:picLocks noChangeAspect="1" noChangeArrowheads="1"/>
+                    </pic:cNvPicPr>
+                  </pic:nvPicPr>
+                  <pic:blipFill>
+                    <a:blip r:embed="rId13" cstate="print">
+                      <a:extLst>
+                        <a:ext uri="{28A0092B-C50C-407E-A947-70E740481C1C}">
+                          <a14:useLocalDpi xmlns:a14="http://schemas.microsoft.com/office/drawing/2010/main" val="0"/>
+                        </a:ext>
+                      </a:extLst>
+                    </a:blip>
+                    <a:srcRect/>
+                    <a:stretch>
+                      <a:fillRect/>
+                    </a:stretch>
+                  </pic:blipFill>
+                  <pic:spPr bwMode="auto">
+                    <a:xfrm>
+                      <a:off x="0" y="0"/>
+                      <a:ext cx="1628140" cy="3599815"/>
+                    </a:xfrm>
+                    <a:prstGeom prst="rect">
+                      <a:avLst/>
+                    </a:prstGeom>
+                    <a:noFill/>
+                    <a:ln>
+                      <a:noFill/>
+                    </a:ln>
+                  </pic:spPr>
+                </pic:pic>
+              </a:graphicData>
+            </a:graphic>
+            <wp14:sizeRelH relativeFrom="page">
+              <wp14:pctWidth>0</wp14:pctWidth>
+            </wp14:sizeRelH>
+            <wp14:sizeRelV relativeFrom="page">
+              <wp14:pctHeight>0</wp14:pctHeight>
+            </wp14:sizeRelV>
+          </wp:anchor>
+        </w:drawing>
+      </w:r>
+      <w:r>
+        <w:rPr>
+          <w:rFonts w:ascii="Times New Roman" w:eastAsia="Times New Roman" w:hAnsi="Times New Roman" w:cs="Times New Roman"/>
+          <w:b/>
+          <w:bCs/>
+          <w:sz w:val="24"/>
+          <w:szCs w:val="24"/>
+        </w:rPr>
+        <w:t>Subtraction:</w:t>
+      </w:r>
     </w:p>
     <w:p>
       <w:pPr>
@@ -8500,6 +9176,8 @@
         <w:spacing w:after="280" w:line="276" w:lineRule="auto"/>
         <w:rPr>
           <w:rFonts w:ascii="Times New Roman" w:eastAsia="Times New Roman" w:hAnsi="Times New Roman" w:cs="Times New Roman"/>
+          <w:b/>
+          <w:bCs/>
           <w:sz w:val="24"/>
           <w:szCs w:val="24"/>
         </w:rPr>
@@ -8517,10 +9195,453 @@
         <w:spacing w:after="280" w:line="276" w:lineRule="auto"/>
         <w:rPr>
           <w:rFonts w:ascii="Times New Roman" w:eastAsia="Times New Roman" w:hAnsi="Times New Roman" w:cs="Times New Roman"/>
-          <w:sz w:val="24"/>
-          <w:szCs w:val="24"/>
-        </w:rPr>
-      </w:pPr>
+          <w:b/>
+          <w:bCs/>
+          <w:sz w:val="24"/>
+          <w:szCs w:val="24"/>
+        </w:rPr>
+      </w:pPr>
+      <w:r>
+        <w:rPr>
+          <w:rFonts w:ascii="Times New Roman" w:eastAsia="Times New Roman" w:hAnsi="Times New Roman" w:cs="Times New Roman"/>
+          <w:b/>
+          <w:bCs/>
+          <w:sz w:val="24"/>
+          <w:szCs w:val="24"/>
+        </w:rPr>
+        <w:lastRenderedPageBreak/>
+        <w:t>Multiplication:</w:t>
+      </w:r>
+      <w:r>
+        <w:rPr>
+          <w:noProof/>
+        </w:rPr>
+        <w:drawing>
+          <wp:anchor distT="0" distB="0" distL="114300" distR="114300" simplePos="0" relativeHeight="251698176" behindDoc="0" locked="0" layoutInCell="1" allowOverlap="1" wp14:anchorId="4025529A" wp14:editId="5D75B634">
+            <wp:simplePos x="0" y="0"/>
+            <wp:positionH relativeFrom="column">
+              <wp:posOffset>3718560</wp:posOffset>
+            </wp:positionH>
+            <wp:positionV relativeFrom="paragraph">
+              <wp:posOffset>389255</wp:posOffset>
+            </wp:positionV>
+            <wp:extent cx="1639570" cy="3599815"/>
+            <wp:effectExtent l="0" t="0" r="0" b="635"/>
+            <wp:wrapTopAndBottom/>
+            <wp:docPr id="1283665676" name="Picture 23"/>
+            <wp:cNvGraphicFramePr>
+              <a:graphicFrameLocks xmlns:a="http://schemas.openxmlformats.org/drawingml/2006/main" noChangeAspect="1"/>
+            </wp:cNvGraphicFramePr>
+            <a:graphic xmlns:a="http://schemas.openxmlformats.org/drawingml/2006/main">
+              <a:graphicData uri="http://schemas.openxmlformats.org/drawingml/2006/picture">
+                <pic:pic xmlns:pic="http://schemas.openxmlformats.org/drawingml/2006/picture">
+                  <pic:nvPicPr>
+                    <pic:cNvPr id="0" name="Picture 5"/>
+                    <pic:cNvPicPr>
+                      <a:picLocks noChangeAspect="1" noChangeArrowheads="1"/>
+                    </pic:cNvPicPr>
+                  </pic:nvPicPr>
+                  <pic:blipFill>
+                    <a:blip r:embed="rId15" cstate="print">
+                      <a:extLst>
+                        <a:ext uri="{28A0092B-C50C-407E-A947-70E740481C1C}">
+                          <a14:useLocalDpi xmlns:a14="http://schemas.microsoft.com/office/drawing/2010/main" val="0"/>
+                        </a:ext>
+                      </a:extLst>
+                    </a:blip>
+                    <a:srcRect/>
+                    <a:stretch>
+                      <a:fillRect/>
+                    </a:stretch>
+                  </pic:blipFill>
+                  <pic:spPr bwMode="auto">
+                    <a:xfrm>
+                      <a:off x="0" y="0"/>
+                      <a:ext cx="1639570" cy="3599815"/>
+                    </a:xfrm>
+                    <a:prstGeom prst="rect">
+                      <a:avLst/>
+                    </a:prstGeom>
+                    <a:noFill/>
+                    <a:ln>
+                      <a:noFill/>
+                    </a:ln>
+                  </pic:spPr>
+                </pic:pic>
+              </a:graphicData>
+            </a:graphic>
+            <wp14:sizeRelH relativeFrom="page">
+              <wp14:pctWidth>0</wp14:pctWidth>
+            </wp14:sizeRelH>
+            <wp14:sizeRelV relativeFrom="page">
+              <wp14:pctHeight>0</wp14:pctHeight>
+            </wp14:sizeRelV>
+          </wp:anchor>
+        </w:drawing>
+      </w:r>
+      <w:r>
+        <w:rPr>
+          <w:noProof/>
+        </w:rPr>
+        <w:drawing>
+          <wp:anchor distT="0" distB="0" distL="114300" distR="114300" simplePos="0" relativeHeight="251695104" behindDoc="0" locked="0" layoutInCell="1" allowOverlap="1" wp14:anchorId="2989ECEC" wp14:editId="2B52E005">
+            <wp:simplePos x="0" y="0"/>
+            <wp:positionH relativeFrom="column">
+              <wp:posOffset>0</wp:posOffset>
+            </wp:positionH>
+            <wp:positionV relativeFrom="paragraph">
+              <wp:posOffset>380365</wp:posOffset>
+            </wp:positionV>
+            <wp:extent cx="1563370" cy="3599815"/>
+            <wp:effectExtent l="0" t="0" r="0" b="635"/>
+            <wp:wrapTopAndBottom/>
+            <wp:docPr id="1361697720" name="Picture 20"/>
+            <wp:cNvGraphicFramePr>
+              <a:graphicFrameLocks xmlns:a="http://schemas.openxmlformats.org/drawingml/2006/main" noChangeAspect="1"/>
+            </wp:cNvGraphicFramePr>
+            <a:graphic xmlns:a="http://schemas.openxmlformats.org/drawingml/2006/main">
+              <a:graphicData uri="http://schemas.openxmlformats.org/drawingml/2006/picture">
+                <pic:pic xmlns:pic="http://schemas.openxmlformats.org/drawingml/2006/picture">
+                  <pic:nvPicPr>
+                    <pic:cNvPr id="0" name="Picture 2"/>
+                    <pic:cNvPicPr>
+                      <a:picLocks noChangeAspect="1" noChangeArrowheads="1"/>
+                    </pic:cNvPicPr>
+                  </pic:nvPicPr>
+                  <pic:blipFill>
+                    <a:blip r:embed="rId14" cstate="print">
+                      <a:extLst>
+                        <a:ext uri="{28A0092B-C50C-407E-A947-70E740481C1C}">
+                          <a14:useLocalDpi xmlns:a14="http://schemas.microsoft.com/office/drawing/2010/main" val="0"/>
+                        </a:ext>
+                      </a:extLst>
+                    </a:blip>
+                    <a:srcRect/>
+                    <a:stretch>
+                      <a:fillRect/>
+                    </a:stretch>
+                  </pic:blipFill>
+                  <pic:spPr bwMode="auto">
+                    <a:xfrm>
+                      <a:off x="0" y="0"/>
+                      <a:ext cx="1563370" cy="3599815"/>
+                    </a:xfrm>
+                    <a:prstGeom prst="rect">
+                      <a:avLst/>
+                    </a:prstGeom>
+                    <a:noFill/>
+                    <a:ln>
+                      <a:noFill/>
+                    </a:ln>
+                  </pic:spPr>
+                </pic:pic>
+              </a:graphicData>
+            </a:graphic>
+            <wp14:sizeRelH relativeFrom="page">
+              <wp14:pctWidth>0</wp14:pctWidth>
+            </wp14:sizeRelH>
+            <wp14:sizeRelV relativeFrom="page">
+              <wp14:pctHeight>0</wp14:pctHeight>
+            </wp14:sizeRelV>
+          </wp:anchor>
+        </w:drawing>
+      </w:r>
+      <w:r>
+        <w:rPr>
+          <w:noProof/>
+        </w:rPr>
+        <w:drawing>
+          <wp:anchor distT="0" distB="0" distL="114300" distR="114300" simplePos="0" relativeHeight="251696128" behindDoc="0" locked="0" layoutInCell="1" allowOverlap="1" wp14:anchorId="2568E1D5" wp14:editId="43AC5CD4">
+            <wp:simplePos x="0" y="0"/>
+            <wp:positionH relativeFrom="column">
+              <wp:posOffset>1805940</wp:posOffset>
+            </wp:positionH>
+            <wp:positionV relativeFrom="paragraph">
+              <wp:posOffset>384175</wp:posOffset>
+            </wp:positionV>
+            <wp:extent cx="1628140" cy="3599815"/>
+            <wp:effectExtent l="0" t="0" r="0" b="635"/>
+            <wp:wrapTopAndBottom/>
+            <wp:docPr id="326341523" name="Picture 21"/>
+            <wp:cNvGraphicFramePr>
+              <a:graphicFrameLocks xmlns:a="http://schemas.openxmlformats.org/drawingml/2006/main" noChangeAspect="1"/>
+            </wp:cNvGraphicFramePr>
+            <a:graphic xmlns:a="http://schemas.openxmlformats.org/drawingml/2006/main">
+              <a:graphicData uri="http://schemas.openxmlformats.org/drawingml/2006/picture">
+                <pic:pic xmlns:pic="http://schemas.openxmlformats.org/drawingml/2006/picture">
+                  <pic:nvPicPr>
+                    <pic:cNvPr id="0" name="Picture 3"/>
+                    <pic:cNvPicPr>
+                      <a:picLocks noChangeAspect="1" noChangeArrowheads="1"/>
+                    </pic:cNvPicPr>
+                  </pic:nvPicPr>
+                  <pic:blipFill>
+                    <a:blip r:embed="rId13" cstate="print">
+                      <a:extLst>
+                        <a:ext uri="{28A0092B-C50C-407E-A947-70E740481C1C}">
+                          <a14:useLocalDpi xmlns:a14="http://schemas.microsoft.com/office/drawing/2010/main" val="0"/>
+                        </a:ext>
+                      </a:extLst>
+                    </a:blip>
+                    <a:srcRect/>
+                    <a:stretch>
+                      <a:fillRect/>
+                    </a:stretch>
+                  </pic:blipFill>
+                  <pic:spPr bwMode="auto">
+                    <a:xfrm>
+                      <a:off x="0" y="0"/>
+                      <a:ext cx="1628140" cy="3599815"/>
+                    </a:xfrm>
+                    <a:prstGeom prst="rect">
+                      <a:avLst/>
+                    </a:prstGeom>
+                    <a:noFill/>
+                    <a:ln>
+                      <a:noFill/>
+                    </a:ln>
+                  </pic:spPr>
+                </pic:pic>
+              </a:graphicData>
+            </a:graphic>
+            <wp14:sizeRelH relativeFrom="page">
+              <wp14:pctWidth>0</wp14:pctWidth>
+            </wp14:sizeRelH>
+            <wp14:sizeRelV relativeFrom="page">
+              <wp14:pctHeight>0</wp14:pctHeight>
+            </wp14:sizeRelV>
+          </wp:anchor>
+        </w:drawing>
+      </w:r>
+    </w:p>
+    <w:p>
+      <w:pPr>
+        <w:rPr>
+          <w:rFonts w:ascii="Times New Roman" w:eastAsia="Times New Roman" w:hAnsi="Times New Roman" w:cs="Times New Roman"/>
+          <w:sz w:val="24"/>
+          <w:szCs w:val="24"/>
+        </w:rPr>
+      </w:pPr>
+    </w:p>
+    <w:p>
+      <w:pPr>
+        <w:rPr>
+          <w:rFonts w:ascii="Times New Roman" w:eastAsia="Times New Roman" w:hAnsi="Times New Roman" w:cs="Times New Roman"/>
+          <w:sz w:val="24"/>
+          <w:szCs w:val="24"/>
+        </w:rPr>
+      </w:pPr>
+      <w:r>
+        <w:rPr>
+          <w:noProof/>
+        </w:rPr>
+        <w:drawing>
+          <wp:anchor distT="0" distB="0" distL="114300" distR="114300" simplePos="0" relativeHeight="251703296" behindDoc="0" locked="0" layoutInCell="1" allowOverlap="1" wp14:anchorId="2D406B61" wp14:editId="65BF568E">
+            <wp:simplePos x="0" y="0"/>
+            <wp:positionH relativeFrom="column">
+              <wp:posOffset>3619500</wp:posOffset>
+            </wp:positionH>
+            <wp:positionV relativeFrom="paragraph">
+              <wp:posOffset>380365</wp:posOffset>
+            </wp:positionV>
+            <wp:extent cx="1653889" cy="3600000"/>
+            <wp:effectExtent l="0" t="0" r="3810" b="635"/>
+            <wp:wrapTopAndBottom/>
+            <wp:docPr id="2038862395" name="Picture 24"/>
+            <wp:cNvGraphicFramePr>
+              <a:graphicFrameLocks xmlns:a="http://schemas.openxmlformats.org/drawingml/2006/main" noChangeAspect="1"/>
+            </wp:cNvGraphicFramePr>
+            <a:graphic xmlns:a="http://schemas.openxmlformats.org/drawingml/2006/main">
+              <a:graphicData uri="http://schemas.openxmlformats.org/drawingml/2006/picture">
+                <pic:pic xmlns:pic="http://schemas.openxmlformats.org/drawingml/2006/picture">
+                  <pic:nvPicPr>
+                    <pic:cNvPr id="0" name="Picture 6"/>
+                    <pic:cNvPicPr>
+                      <a:picLocks noChangeAspect="1" noChangeArrowheads="1"/>
+                    </pic:cNvPicPr>
+                  </pic:nvPicPr>
+                  <pic:blipFill>
+                    <a:blip r:embed="rId16" cstate="print">
+                      <a:extLst>
+                        <a:ext uri="{28A0092B-C50C-407E-A947-70E740481C1C}">
+                          <a14:useLocalDpi xmlns:a14="http://schemas.microsoft.com/office/drawing/2010/main" val="0"/>
+                        </a:ext>
+                      </a:extLst>
+                    </a:blip>
+                    <a:srcRect/>
+                    <a:stretch>
+                      <a:fillRect/>
+                    </a:stretch>
+                  </pic:blipFill>
+                  <pic:spPr bwMode="auto">
+                    <a:xfrm>
+                      <a:off x="0" y="0"/>
+                      <a:ext cx="1653889" cy="3600000"/>
+                    </a:xfrm>
+                    <a:prstGeom prst="rect">
+                      <a:avLst/>
+                    </a:prstGeom>
+                    <a:noFill/>
+                    <a:ln>
+                      <a:noFill/>
+                    </a:ln>
+                  </pic:spPr>
+                </pic:pic>
+              </a:graphicData>
+            </a:graphic>
+            <wp14:sizeRelH relativeFrom="page">
+              <wp14:pctWidth>0</wp14:pctWidth>
+            </wp14:sizeRelH>
+            <wp14:sizeRelV relativeFrom="page">
+              <wp14:pctHeight>0</wp14:pctHeight>
+            </wp14:sizeRelV>
+          </wp:anchor>
+        </w:drawing>
+      </w:r>
+      <w:r>
+        <w:rPr>
+          <w:noProof/>
+        </w:rPr>
+        <w:drawing>
+          <wp:anchor distT="0" distB="0" distL="114300" distR="114300" simplePos="0" relativeHeight="251700224" behindDoc="0" locked="0" layoutInCell="1" allowOverlap="1" wp14:anchorId="777CEE3A" wp14:editId="602D3E53">
+            <wp:simplePos x="0" y="0"/>
+            <wp:positionH relativeFrom="column">
+              <wp:posOffset>0</wp:posOffset>
+            </wp:positionH>
+            <wp:positionV relativeFrom="paragraph">
+              <wp:posOffset>379095</wp:posOffset>
+            </wp:positionV>
+            <wp:extent cx="1563370" cy="3599815"/>
+            <wp:effectExtent l="0" t="0" r="0" b="635"/>
+            <wp:wrapTopAndBottom/>
+            <wp:docPr id="1073746689" name="Picture 20"/>
+            <wp:cNvGraphicFramePr>
+              <a:graphicFrameLocks xmlns:a="http://schemas.openxmlformats.org/drawingml/2006/main" noChangeAspect="1"/>
+            </wp:cNvGraphicFramePr>
+            <a:graphic xmlns:a="http://schemas.openxmlformats.org/drawingml/2006/main">
+              <a:graphicData uri="http://schemas.openxmlformats.org/drawingml/2006/picture">
+                <pic:pic xmlns:pic="http://schemas.openxmlformats.org/drawingml/2006/picture">
+                  <pic:nvPicPr>
+                    <pic:cNvPr id="0" name="Picture 2"/>
+                    <pic:cNvPicPr>
+                      <a:picLocks noChangeAspect="1" noChangeArrowheads="1"/>
+                    </pic:cNvPicPr>
+                  </pic:nvPicPr>
+                  <pic:blipFill>
+                    <a:blip r:embed="rId14" cstate="print">
+                      <a:extLst>
+                        <a:ext uri="{28A0092B-C50C-407E-A947-70E740481C1C}">
+                          <a14:useLocalDpi xmlns:a14="http://schemas.microsoft.com/office/drawing/2010/main" val="0"/>
+                        </a:ext>
+                      </a:extLst>
+                    </a:blip>
+                    <a:srcRect/>
+                    <a:stretch>
+                      <a:fillRect/>
+                    </a:stretch>
+                  </pic:blipFill>
+                  <pic:spPr bwMode="auto">
+                    <a:xfrm>
+                      <a:off x="0" y="0"/>
+                      <a:ext cx="1563370" cy="3599815"/>
+                    </a:xfrm>
+                    <a:prstGeom prst="rect">
+                      <a:avLst/>
+                    </a:prstGeom>
+                    <a:noFill/>
+                    <a:ln>
+                      <a:noFill/>
+                    </a:ln>
+                  </pic:spPr>
+                </pic:pic>
+              </a:graphicData>
+            </a:graphic>
+            <wp14:sizeRelH relativeFrom="page">
+              <wp14:pctWidth>0</wp14:pctWidth>
+            </wp14:sizeRelH>
+            <wp14:sizeRelV relativeFrom="page">
+              <wp14:pctHeight>0</wp14:pctHeight>
+            </wp14:sizeRelV>
+          </wp:anchor>
+        </w:drawing>
+      </w:r>
+      <w:r>
+        <w:rPr>
+          <w:noProof/>
+        </w:rPr>
+        <w:drawing>
+          <wp:anchor distT="0" distB="0" distL="114300" distR="114300" simplePos="0" relativeHeight="251701248" behindDoc="0" locked="0" layoutInCell="1" allowOverlap="1" wp14:anchorId="4511E7F5" wp14:editId="12A507E9">
+            <wp:simplePos x="0" y="0"/>
+            <wp:positionH relativeFrom="column">
+              <wp:posOffset>1805940</wp:posOffset>
+            </wp:positionH>
+            <wp:positionV relativeFrom="paragraph">
+              <wp:posOffset>382905</wp:posOffset>
+            </wp:positionV>
+            <wp:extent cx="1628140" cy="3599815"/>
+            <wp:effectExtent l="0" t="0" r="0" b="635"/>
+            <wp:wrapTopAndBottom/>
+            <wp:docPr id="1261171777" name="Picture 21"/>
+            <wp:cNvGraphicFramePr>
+              <a:graphicFrameLocks xmlns:a="http://schemas.openxmlformats.org/drawingml/2006/main" noChangeAspect="1"/>
+            </wp:cNvGraphicFramePr>
+            <a:graphic xmlns:a="http://schemas.openxmlformats.org/drawingml/2006/main">
+              <a:graphicData uri="http://schemas.openxmlformats.org/drawingml/2006/picture">
+                <pic:pic xmlns:pic="http://schemas.openxmlformats.org/drawingml/2006/picture">
+                  <pic:nvPicPr>
+                    <pic:cNvPr id="0" name="Picture 3"/>
+                    <pic:cNvPicPr>
+                      <a:picLocks noChangeAspect="1" noChangeArrowheads="1"/>
+                    </pic:cNvPicPr>
+                  </pic:nvPicPr>
+                  <pic:blipFill>
+                    <a:blip r:embed="rId13" cstate="print">
+                      <a:extLst>
+                        <a:ext uri="{28A0092B-C50C-407E-A947-70E740481C1C}">
+                          <a14:useLocalDpi xmlns:a14="http://schemas.microsoft.com/office/drawing/2010/main" val="0"/>
+                        </a:ext>
+                      </a:extLst>
+                    </a:blip>
+                    <a:srcRect/>
+                    <a:stretch>
+                      <a:fillRect/>
+                    </a:stretch>
+                  </pic:blipFill>
+                  <pic:spPr bwMode="auto">
+                    <a:xfrm>
+                      <a:off x="0" y="0"/>
+                      <a:ext cx="1628140" cy="3599815"/>
+                    </a:xfrm>
+                    <a:prstGeom prst="rect">
+                      <a:avLst/>
+                    </a:prstGeom>
+                    <a:noFill/>
+                    <a:ln>
+                      <a:noFill/>
+                    </a:ln>
+                  </pic:spPr>
+                </pic:pic>
+              </a:graphicData>
+            </a:graphic>
+            <wp14:sizeRelH relativeFrom="page">
+              <wp14:pctWidth>0</wp14:pctWidth>
+            </wp14:sizeRelH>
+            <wp14:sizeRelV relativeFrom="page">
+              <wp14:pctHeight>0</wp14:pctHeight>
+            </wp14:sizeRelV>
+          </wp:anchor>
+        </w:drawing>
+      </w:r>
+      <w:r>
+        <w:rPr>
+          <w:rFonts w:ascii="Times New Roman" w:eastAsia="Times New Roman" w:hAnsi="Times New Roman" w:cs="Times New Roman"/>
+          <w:b/>
+          <w:bCs/>
+          <w:sz w:val="24"/>
+          <w:szCs w:val="24"/>
+        </w:rPr>
+        <w:t>Division:</w:t>
+      </w:r>
     </w:p>
     <w:p>
       <w:pPr>
@@ -8534,6 +9655,8 @@
         <w:spacing w:after="280" w:line="276" w:lineRule="auto"/>
         <w:rPr>
           <w:rFonts w:ascii="Times New Roman" w:eastAsia="Times New Roman" w:hAnsi="Times New Roman" w:cs="Times New Roman"/>
+          <w:b/>
+          <w:bCs/>
           <w:sz w:val="24"/>
           <w:szCs w:val="24"/>
         </w:rPr>
@@ -8551,10 +9674,163 @@
         <w:spacing w:after="280" w:line="276" w:lineRule="auto"/>
         <w:rPr>
           <w:rFonts w:ascii="Times New Roman" w:eastAsia="Times New Roman" w:hAnsi="Times New Roman" w:cs="Times New Roman"/>
-          <w:sz w:val="24"/>
-          <w:szCs w:val="24"/>
-        </w:rPr>
-      </w:pPr>
+          <w:b/>
+          <w:bCs/>
+          <w:sz w:val="24"/>
+          <w:szCs w:val="24"/>
+        </w:rPr>
+      </w:pPr>
+      <w:r>
+        <w:rPr>
+          <w:noProof/>
+        </w:rPr>
+        <w:lastRenderedPageBreak/>
+        <w:drawing>
+          <wp:anchor distT="0" distB="0" distL="114300" distR="114300" simplePos="0" relativeHeight="251707392" behindDoc="0" locked="0" layoutInCell="1" allowOverlap="1" wp14:anchorId="39C954C3" wp14:editId="0F2B4983">
+            <wp:simplePos x="0" y="0"/>
+            <wp:positionH relativeFrom="column">
+              <wp:posOffset>1943100</wp:posOffset>
+            </wp:positionH>
+            <wp:positionV relativeFrom="paragraph">
+              <wp:posOffset>438150</wp:posOffset>
+            </wp:positionV>
+            <wp:extent cx="1622425" cy="3599815"/>
+            <wp:effectExtent l="0" t="0" r="0" b="635"/>
+            <wp:wrapTopAndBottom/>
+            <wp:docPr id="1249376260" name="Picture 25"/>
+            <wp:cNvGraphicFramePr>
+              <a:graphicFrameLocks xmlns:a="http://schemas.openxmlformats.org/drawingml/2006/main" noChangeAspect="1"/>
+            </wp:cNvGraphicFramePr>
+            <a:graphic xmlns:a="http://schemas.openxmlformats.org/drawingml/2006/main">
+              <a:graphicData uri="http://schemas.openxmlformats.org/drawingml/2006/picture">
+                <pic:pic xmlns:pic="http://schemas.openxmlformats.org/drawingml/2006/picture">
+                  <pic:nvPicPr>
+                    <pic:cNvPr id="0" name="Picture 7"/>
+                    <pic:cNvPicPr>
+                      <a:picLocks noChangeAspect="1" noChangeArrowheads="1"/>
+                    </pic:cNvPicPr>
+                  </pic:nvPicPr>
+                  <pic:blipFill>
+                    <a:blip r:embed="rId17" cstate="print">
+                      <a:extLst>
+                        <a:ext uri="{28A0092B-C50C-407E-A947-70E740481C1C}">
+                          <a14:useLocalDpi xmlns:a14="http://schemas.microsoft.com/office/drawing/2010/main" val="0"/>
+                        </a:ext>
+                      </a:extLst>
+                    </a:blip>
+                    <a:srcRect/>
+                    <a:stretch>
+                      <a:fillRect/>
+                    </a:stretch>
+                  </pic:blipFill>
+                  <pic:spPr bwMode="auto">
+                    <a:xfrm>
+                      <a:off x="0" y="0"/>
+                      <a:ext cx="1622425" cy="3599815"/>
+                    </a:xfrm>
+                    <a:prstGeom prst="rect">
+                      <a:avLst/>
+                    </a:prstGeom>
+                    <a:noFill/>
+                    <a:ln>
+                      <a:noFill/>
+                    </a:ln>
+                  </pic:spPr>
+                </pic:pic>
+              </a:graphicData>
+            </a:graphic>
+            <wp14:sizeRelH relativeFrom="page">
+              <wp14:pctWidth>0</wp14:pctWidth>
+            </wp14:sizeRelH>
+            <wp14:sizeRelV relativeFrom="page">
+              <wp14:pctHeight>0</wp14:pctHeight>
+            </wp14:sizeRelV>
+          </wp:anchor>
+        </w:drawing>
+      </w:r>
+      <w:r>
+        <w:rPr>
+          <w:noProof/>
+        </w:rPr>
+        <w:drawing>
+          <wp:anchor distT="0" distB="0" distL="114300" distR="114300" simplePos="0" relativeHeight="251705344" behindDoc="0" locked="0" layoutInCell="1" allowOverlap="1" wp14:anchorId="18A37903" wp14:editId="5E21DC20">
+            <wp:simplePos x="0" y="0"/>
+            <wp:positionH relativeFrom="column">
+              <wp:posOffset>0</wp:posOffset>
+            </wp:positionH>
+            <wp:positionV relativeFrom="paragraph">
+              <wp:posOffset>440055</wp:posOffset>
+            </wp:positionV>
+            <wp:extent cx="1563370" cy="3599815"/>
+            <wp:effectExtent l="0" t="0" r="0" b="635"/>
+            <wp:wrapTopAndBottom/>
+            <wp:docPr id="731999421" name="Picture 20"/>
+            <wp:cNvGraphicFramePr>
+              <a:graphicFrameLocks xmlns:a="http://schemas.openxmlformats.org/drawingml/2006/main" noChangeAspect="1"/>
+            </wp:cNvGraphicFramePr>
+            <a:graphic xmlns:a="http://schemas.openxmlformats.org/drawingml/2006/main">
+              <a:graphicData uri="http://schemas.openxmlformats.org/drawingml/2006/picture">
+                <pic:pic xmlns:pic="http://schemas.openxmlformats.org/drawingml/2006/picture">
+                  <pic:nvPicPr>
+                    <pic:cNvPr id="0" name="Picture 2"/>
+                    <pic:cNvPicPr>
+                      <a:picLocks noChangeAspect="1" noChangeArrowheads="1"/>
+                    </pic:cNvPicPr>
+                  </pic:nvPicPr>
+                  <pic:blipFill>
+                    <a:blip r:embed="rId14" cstate="print">
+                      <a:extLst>
+                        <a:ext uri="{28A0092B-C50C-407E-A947-70E740481C1C}">
+                          <a14:useLocalDpi xmlns:a14="http://schemas.microsoft.com/office/drawing/2010/main" val="0"/>
+                        </a:ext>
+                      </a:extLst>
+                    </a:blip>
+                    <a:srcRect/>
+                    <a:stretch>
+                      <a:fillRect/>
+                    </a:stretch>
+                  </pic:blipFill>
+                  <pic:spPr bwMode="auto">
+                    <a:xfrm>
+                      <a:off x="0" y="0"/>
+                      <a:ext cx="1563370" cy="3599815"/>
+                    </a:xfrm>
+                    <a:prstGeom prst="rect">
+                      <a:avLst/>
+                    </a:prstGeom>
+                    <a:noFill/>
+                    <a:ln>
+                      <a:noFill/>
+                    </a:ln>
+                  </pic:spPr>
+                </pic:pic>
+              </a:graphicData>
+            </a:graphic>
+            <wp14:sizeRelH relativeFrom="page">
+              <wp14:pctWidth>0</wp14:pctWidth>
+            </wp14:sizeRelH>
+            <wp14:sizeRelV relativeFrom="page">
+              <wp14:pctHeight>0</wp14:pctHeight>
+            </wp14:sizeRelV>
+          </wp:anchor>
+        </w:drawing>
+      </w:r>
+      <w:r>
+        <w:rPr>
+          <w:rFonts w:ascii="Times New Roman" w:eastAsia="Times New Roman" w:hAnsi="Times New Roman" w:cs="Times New Roman"/>
+          <w:b/>
+          <w:bCs/>
+          <w:sz w:val="24"/>
+          <w:szCs w:val="24"/>
+        </w:rPr>
+        <w:t>Percentage:</w:t>
+      </w:r>
+      <w:r>
+        <w:rPr>
+          <w:noProof/>
+        </w:rPr>
+        <w:t xml:space="preserve"> </w:t>
+      </w:r>
     </w:p>
     <w:p>
       <w:pPr>
@@ -8568,6 +9844,8 @@
         <w:spacing w:after="280" w:line="276" w:lineRule="auto"/>
         <w:rPr>
           <w:rFonts w:ascii="Times New Roman" w:eastAsia="Times New Roman" w:hAnsi="Times New Roman" w:cs="Times New Roman"/>
+          <w:b/>
+          <w:bCs/>
           <w:sz w:val="24"/>
           <w:szCs w:val="24"/>
         </w:rPr>
@@ -8585,180 +9863,162 @@
         <w:spacing w:after="280" w:line="276" w:lineRule="auto"/>
         <w:rPr>
           <w:rFonts w:ascii="Times New Roman" w:eastAsia="Times New Roman" w:hAnsi="Times New Roman" w:cs="Times New Roman"/>
-          <w:sz w:val="24"/>
-          <w:szCs w:val="24"/>
-        </w:rPr>
-      </w:pPr>
-    </w:p>
-    <w:p>
-      <w:pPr>
-        <w:pBdr>
-          <w:top w:val="nil"/>
-          <w:left w:val="nil"/>
-          <w:bottom w:val="nil"/>
-          <w:right w:val="nil"/>
-          <w:between w:val="nil"/>
-        </w:pBdr>
-        <w:spacing w:after="280" w:line="276" w:lineRule="auto"/>
-        <w:rPr>
-          <w:rFonts w:ascii="Times New Roman" w:eastAsia="Times New Roman" w:hAnsi="Times New Roman" w:cs="Times New Roman"/>
-          <w:sz w:val="24"/>
-          <w:szCs w:val="24"/>
-        </w:rPr>
-      </w:pPr>
-    </w:p>
-    <w:p>
-      <w:pPr>
-        <w:pBdr>
-          <w:top w:val="nil"/>
-          <w:left w:val="nil"/>
-          <w:bottom w:val="nil"/>
-          <w:right w:val="nil"/>
-          <w:between w:val="nil"/>
-        </w:pBdr>
-        <w:spacing w:after="280" w:line="276" w:lineRule="auto"/>
-        <w:rPr>
-          <w:rFonts w:ascii="Times New Roman" w:eastAsia="Times New Roman" w:hAnsi="Times New Roman" w:cs="Times New Roman"/>
-          <w:sz w:val="24"/>
-          <w:szCs w:val="24"/>
-        </w:rPr>
-      </w:pPr>
-    </w:p>
-    <w:p>
-      <w:pPr>
-        <w:pBdr>
-          <w:top w:val="nil"/>
-          <w:left w:val="nil"/>
-          <w:bottom w:val="nil"/>
-          <w:right w:val="nil"/>
-          <w:between w:val="nil"/>
-        </w:pBdr>
-        <w:spacing w:after="280" w:line="276" w:lineRule="auto"/>
-        <w:rPr>
-          <w:rFonts w:ascii="Times New Roman" w:eastAsia="Times New Roman" w:hAnsi="Times New Roman" w:cs="Times New Roman"/>
-          <w:sz w:val="24"/>
-          <w:szCs w:val="24"/>
-        </w:rPr>
-      </w:pPr>
-    </w:p>
-    <w:p>
-      <w:pPr>
-        <w:pBdr>
-          <w:top w:val="nil"/>
-          <w:left w:val="nil"/>
-          <w:bottom w:val="nil"/>
-          <w:right w:val="nil"/>
-          <w:between w:val="nil"/>
-        </w:pBdr>
-        <w:spacing w:after="280" w:line="276" w:lineRule="auto"/>
-        <w:rPr>
-          <w:rFonts w:ascii="Times New Roman" w:eastAsia="Times New Roman" w:hAnsi="Times New Roman" w:cs="Times New Roman"/>
-          <w:sz w:val="24"/>
-          <w:szCs w:val="24"/>
-        </w:rPr>
-      </w:pPr>
-    </w:p>
-    <w:p>
-      <w:pPr>
-        <w:pBdr>
-          <w:top w:val="nil"/>
-          <w:left w:val="nil"/>
-          <w:bottom w:val="nil"/>
-          <w:right w:val="nil"/>
-          <w:between w:val="nil"/>
-        </w:pBdr>
-        <w:spacing w:after="280" w:line="276" w:lineRule="auto"/>
-        <w:rPr>
-          <w:rFonts w:ascii="Times New Roman" w:eastAsia="Times New Roman" w:hAnsi="Times New Roman" w:cs="Times New Roman"/>
-          <w:sz w:val="24"/>
-          <w:szCs w:val="24"/>
-        </w:rPr>
-      </w:pPr>
-    </w:p>
-    <w:p>
-      <w:pPr>
-        <w:pBdr>
-          <w:top w:val="nil"/>
-          <w:left w:val="nil"/>
-          <w:bottom w:val="nil"/>
-          <w:right w:val="nil"/>
-          <w:between w:val="nil"/>
-        </w:pBdr>
-        <w:spacing w:after="280" w:line="276" w:lineRule="auto"/>
-        <w:rPr>
-          <w:rFonts w:ascii="Times New Roman" w:eastAsia="Times New Roman" w:hAnsi="Times New Roman" w:cs="Times New Roman"/>
-          <w:sz w:val="24"/>
-          <w:szCs w:val="24"/>
-        </w:rPr>
-      </w:pPr>
-    </w:p>
-    <w:p>
-      <w:pPr>
-        <w:pBdr>
-          <w:top w:val="nil"/>
-          <w:left w:val="nil"/>
-          <w:bottom w:val="nil"/>
-          <w:right w:val="nil"/>
-          <w:between w:val="nil"/>
-        </w:pBdr>
-        <w:spacing w:after="280" w:line="276" w:lineRule="auto"/>
-        <w:rPr>
-          <w:rFonts w:ascii="Times New Roman" w:eastAsia="Times New Roman" w:hAnsi="Times New Roman" w:cs="Times New Roman"/>
-          <w:sz w:val="24"/>
-          <w:szCs w:val="24"/>
-        </w:rPr>
-      </w:pPr>
-    </w:p>
-    <w:p>
-      <w:pPr>
-        <w:pBdr>
-          <w:top w:val="nil"/>
-          <w:left w:val="nil"/>
-          <w:bottom w:val="nil"/>
-          <w:right w:val="nil"/>
-          <w:between w:val="nil"/>
-        </w:pBdr>
-        <w:spacing w:after="280" w:line="276" w:lineRule="auto"/>
-        <w:rPr>
-          <w:rFonts w:ascii="Times New Roman" w:eastAsia="Times New Roman" w:hAnsi="Times New Roman" w:cs="Times New Roman"/>
-          <w:sz w:val="24"/>
-          <w:szCs w:val="24"/>
-        </w:rPr>
-      </w:pPr>
-    </w:p>
-    <w:p>
-      <w:pPr>
-        <w:pBdr>
-          <w:top w:val="nil"/>
-          <w:left w:val="nil"/>
-          <w:bottom w:val="nil"/>
-          <w:right w:val="nil"/>
-          <w:between w:val="nil"/>
-        </w:pBdr>
-        <w:spacing w:after="280" w:line="276" w:lineRule="auto"/>
-        <w:rPr>
-          <w:rFonts w:ascii="Times New Roman" w:eastAsia="Times New Roman" w:hAnsi="Times New Roman" w:cs="Times New Roman"/>
-          <w:sz w:val="24"/>
-          <w:szCs w:val="24"/>
-        </w:rPr>
-      </w:pPr>
-    </w:p>
-    <w:p>
-      <w:pPr>
-        <w:pBdr>
-          <w:top w:val="nil"/>
-          <w:left w:val="nil"/>
-          <w:bottom w:val="nil"/>
-          <w:right w:val="nil"/>
-          <w:between w:val="nil"/>
-        </w:pBdr>
-        <w:spacing w:after="280" w:line="276" w:lineRule="auto"/>
-        <w:rPr>
-          <w:rFonts w:ascii="Times New Roman" w:eastAsia="Times New Roman" w:hAnsi="Times New Roman" w:cs="Times New Roman"/>
-          <w:sz w:val="24"/>
-          <w:szCs w:val="24"/>
-        </w:rPr>
-      </w:pPr>
+          <w:b/>
+          <w:bCs/>
+          <w:sz w:val="24"/>
+          <w:szCs w:val="24"/>
+        </w:rPr>
+      </w:pPr>
+      <w:r>
+        <w:rPr>
+          <w:noProof/>
+        </w:rPr>
+        <w:drawing>
+          <wp:anchor distT="0" distB="0" distL="114300" distR="114300" simplePos="0" relativeHeight="251711488" behindDoc="0" locked="0" layoutInCell="1" allowOverlap="1" wp14:anchorId="442988F8" wp14:editId="4ECB9711">
+            <wp:simplePos x="0" y="0"/>
+            <wp:positionH relativeFrom="column">
+              <wp:posOffset>2095500</wp:posOffset>
+            </wp:positionH>
+            <wp:positionV relativeFrom="paragraph">
+              <wp:posOffset>381000</wp:posOffset>
+            </wp:positionV>
+            <wp:extent cx="1653889" cy="3600000"/>
+            <wp:effectExtent l="0" t="0" r="3810" b="635"/>
+            <wp:wrapTopAndBottom/>
+            <wp:docPr id="557082865" name="Picture 27"/>
+            <wp:cNvGraphicFramePr>
+              <a:graphicFrameLocks xmlns:a="http://schemas.openxmlformats.org/drawingml/2006/main" noChangeAspect="1"/>
+            </wp:cNvGraphicFramePr>
+            <a:graphic xmlns:a="http://schemas.openxmlformats.org/drawingml/2006/main">
+              <a:graphicData uri="http://schemas.openxmlformats.org/drawingml/2006/picture">
+                <pic:pic xmlns:pic="http://schemas.openxmlformats.org/drawingml/2006/picture">
+                  <pic:nvPicPr>
+                    <pic:cNvPr id="0" name="Picture 9"/>
+                    <pic:cNvPicPr>
+                      <a:picLocks noChangeAspect="1" noChangeArrowheads="1"/>
+                    </pic:cNvPicPr>
+                  </pic:nvPicPr>
+                  <pic:blipFill>
+                    <a:blip r:embed="rId18" cstate="print">
+                      <a:extLst>
+                        <a:ext uri="{28A0092B-C50C-407E-A947-70E740481C1C}">
+                          <a14:useLocalDpi xmlns:a14="http://schemas.microsoft.com/office/drawing/2010/main" val="0"/>
+                        </a:ext>
+                      </a:extLst>
+                    </a:blip>
+                    <a:srcRect/>
+                    <a:stretch>
+                      <a:fillRect/>
+                    </a:stretch>
+                  </pic:blipFill>
+                  <pic:spPr bwMode="auto">
+                    <a:xfrm>
+                      <a:off x="0" y="0"/>
+                      <a:ext cx="1653889" cy="3600000"/>
+                    </a:xfrm>
+                    <a:prstGeom prst="rect">
+                      <a:avLst/>
+                    </a:prstGeom>
+                    <a:noFill/>
+                    <a:ln>
+                      <a:noFill/>
+                    </a:ln>
+                  </pic:spPr>
+                </pic:pic>
+              </a:graphicData>
+            </a:graphic>
+            <wp14:sizeRelH relativeFrom="page">
+              <wp14:pctWidth>0</wp14:pctWidth>
+            </wp14:sizeRelH>
+            <wp14:sizeRelV relativeFrom="page">
+              <wp14:pctHeight>0</wp14:pctHeight>
+            </wp14:sizeRelV>
+          </wp:anchor>
+        </w:drawing>
+      </w:r>
+      <w:r>
+        <w:rPr>
+          <w:noProof/>
+        </w:rPr>
+        <w:drawing>
+          <wp:anchor distT="0" distB="0" distL="114300" distR="114300" simplePos="0" relativeHeight="251709440" behindDoc="0" locked="0" layoutInCell="1" allowOverlap="1" wp14:anchorId="52E9B031" wp14:editId="6905C8DD">
+            <wp:simplePos x="0" y="0"/>
+            <wp:positionH relativeFrom="column">
+              <wp:posOffset>0</wp:posOffset>
+            </wp:positionH>
+            <wp:positionV relativeFrom="paragraph">
+              <wp:posOffset>403225</wp:posOffset>
+            </wp:positionV>
+            <wp:extent cx="1659444" cy="3600000"/>
+            <wp:effectExtent l="0" t="0" r="0" b="635"/>
+            <wp:wrapTopAndBottom/>
+            <wp:docPr id="790361012" name="Picture 26"/>
+            <wp:cNvGraphicFramePr>
+              <a:graphicFrameLocks xmlns:a="http://schemas.openxmlformats.org/drawingml/2006/main" noChangeAspect="1"/>
+            </wp:cNvGraphicFramePr>
+            <a:graphic xmlns:a="http://schemas.openxmlformats.org/drawingml/2006/main">
+              <a:graphicData uri="http://schemas.openxmlformats.org/drawingml/2006/picture">
+                <pic:pic xmlns:pic="http://schemas.openxmlformats.org/drawingml/2006/picture">
+                  <pic:nvPicPr>
+                    <pic:cNvPr id="0" name="Picture 8"/>
+                    <pic:cNvPicPr>
+                      <a:picLocks noChangeAspect="1" noChangeArrowheads="1"/>
+                    </pic:cNvPicPr>
+                  </pic:nvPicPr>
+                  <pic:blipFill>
+                    <a:blip r:embed="rId19" cstate="print">
+                      <a:extLst>
+                        <a:ext uri="{28A0092B-C50C-407E-A947-70E740481C1C}">
+                          <a14:useLocalDpi xmlns:a14="http://schemas.microsoft.com/office/drawing/2010/main" val="0"/>
+                        </a:ext>
+                      </a:extLst>
+                    </a:blip>
+                    <a:srcRect/>
+                    <a:stretch>
+                      <a:fillRect/>
+                    </a:stretch>
+                  </pic:blipFill>
+                  <pic:spPr bwMode="auto">
+                    <a:xfrm>
+                      <a:off x="0" y="0"/>
+                      <a:ext cx="1659444" cy="3600000"/>
+                    </a:xfrm>
+                    <a:prstGeom prst="rect">
+                      <a:avLst/>
+                    </a:prstGeom>
+                    <a:noFill/>
+                    <a:ln>
+                      <a:noFill/>
+                    </a:ln>
+                  </pic:spPr>
+                </pic:pic>
+              </a:graphicData>
+            </a:graphic>
+            <wp14:sizeRelH relativeFrom="page">
+              <wp14:pctWidth>0</wp14:pctWidth>
+            </wp14:sizeRelH>
+            <wp14:sizeRelV relativeFrom="page">
+              <wp14:pctHeight>0</wp14:pctHeight>
+            </wp14:sizeRelV>
+          </wp:anchor>
+        </w:drawing>
+      </w:r>
+      <w:r>
+        <w:rPr>
+          <w:rFonts w:ascii="Times New Roman" w:eastAsia="Times New Roman" w:hAnsi="Times New Roman" w:cs="Times New Roman"/>
+          <w:b/>
+          <w:bCs/>
+          <w:sz w:val="24"/>
+          <w:szCs w:val="24"/>
+        </w:rPr>
+        <w:t>History:</w:t>
+      </w:r>
+      <w:r>
+        <w:rPr>
+          <w:noProof/>
+        </w:rPr>
+        <w:t xml:space="preserve"> </w:t>
+      </w:r>
     </w:p>
     <w:p>
       <w:pPr>
@@ -11963,7 +13223,7 @@
           <w:szCs w:val="24"/>
         </w:rPr>
       </w:pPr>
-      <w:hyperlink r:id="rId11">
+      <w:hyperlink r:id="rId20">
         <w:r>
           <w:rPr>
             <w:rFonts w:ascii="Times New Roman" w:eastAsia="Times New Roman" w:hAnsi="Times New Roman" w:cs="Times New Roman"/>
@@ -12020,7 +13280,7 @@
           <w:szCs w:val="24"/>
         </w:rPr>
       </w:pPr>
-      <w:hyperlink r:id="rId12">
+      <w:hyperlink r:id="rId21">
         <w:r>
           <w:rPr>
             <w:rFonts w:ascii="Times New Roman" w:eastAsia="Times New Roman" w:hAnsi="Times New Roman" w:cs="Times New Roman"/>
@@ -12077,7 +13337,7 @@
           <w:szCs w:val="24"/>
         </w:rPr>
       </w:pPr>
-      <w:hyperlink r:id="rId13">
+      <w:hyperlink r:id="rId22">
         <w:r>
           <w:rPr>
             <w:rFonts w:ascii="Times New Roman" w:eastAsia="Times New Roman" w:hAnsi="Times New Roman" w:cs="Times New Roman"/>
@@ -12187,7 +13447,7 @@
           <w:szCs w:val="24"/>
         </w:rPr>
       </w:pPr>
-      <w:hyperlink r:id="rId14">
+      <w:hyperlink r:id="rId23">
         <w:r>
           <w:rPr>
             <w:rFonts w:ascii="Times New Roman" w:eastAsia="Times New Roman" w:hAnsi="Times New Roman" w:cs="Times New Roman"/>
@@ -12244,7 +13504,7 @@
           <w:szCs w:val="24"/>
         </w:rPr>
       </w:pPr>
-      <w:hyperlink r:id="rId15">
+      <w:hyperlink r:id="rId24">
         <w:r>
           <w:rPr>
             <w:rFonts w:ascii="Times New Roman" w:eastAsia="Times New Roman" w:hAnsi="Times New Roman" w:cs="Times New Roman"/>
@@ -12310,7 +13570,7 @@
           <w:szCs w:val="24"/>
         </w:rPr>
       </w:pPr>
-      <w:hyperlink r:id="rId16" w:history="1">
+      <w:hyperlink r:id="rId25" w:history="1">
         <w:r>
           <w:rPr>
             <w:rStyle w:val="Hyperlink"/>
@@ -16928,7 +18188,7 @@
           <w:rFonts w:ascii="Times New Roman" w:hAnsi="Times New Roman" w:cs="Times New Roman"/>
         </w:rPr>
         <w:sectPr>
-          <w:footerReference w:type="default" r:id="rId17"/>
+          <w:footerReference w:type="default" r:id="rId26"/>
           <w:pgSz w:w="11910" w:h="16840" w:code="9"/>
           <w:pgMar w:top="1440" w:right="1440" w:bottom="1440" w:left="1440" w:header="720" w:footer="720" w:gutter="0"/>
           <w:pgBorders w:offsetFrom="page">
@@ -19824,8 +21084,8 @@
       </w:r>
     </w:p>
     <w:sectPr>
-      <w:headerReference w:type="default" r:id="rId18"/>
-      <w:footerReference w:type="default" r:id="rId19"/>
+      <w:headerReference w:type="default" r:id="rId27"/>
+      <w:footerReference w:type="default" r:id="rId28"/>
       <w:pgSz w:w="12240" w:h="15840"/>
       <w:pgMar w:top="1440" w:right="1440" w:bottom="1440" w:left="1440" w:header="720" w:footer="218" w:gutter="0"/>
       <w:pgBorders w:offsetFrom="page">

</xml_diff>